<commit_message>
Converting Word documents to MarkDown: "2010-02 04 Interfaces Spec, Evaluation": Manually checking differences between rendered MarkDown and Word document. Last checks if markup looks ok.
</commit_message>
<xml_diff>
--- a/3. Done/2010-02 00    Interfaces Spec/2010-02 04 Interfaces Spec, Evaluation.docx
+++ b/3. Done/2010-02 00    Interfaces Spec/2010-02 04 Interfaces Spec, Evaluation.docx
@@ -1,6 +1,6 @@
 
 <file path=word/document.xml><?xml version="1.0" encoding="utf-8"?>
-<w:document xmlns:wpc="http://schemas.microsoft.com/office/word/2010/wordprocessingCanvas" xmlns:cx="http://schemas.microsoft.com/office/drawing/2014/chartex" xmlns:cx1="http://schemas.microsoft.com/office/drawing/2015/9/8/chartex" xmlns:cx2="http://schemas.microsoft.com/office/drawing/2015/10/21/chartex" xmlns:cx3="http://schemas.microsoft.com/office/drawing/2016/5/9/chartex" xmlns:cx4="http://schemas.microsoft.com/office/drawing/2016/5/10/chartex" xmlns:cx5="http://schemas.microsoft.com/office/drawing/2016/5/11/chartex" xmlns:cx6="http://schemas.microsoft.com/office/drawing/2016/5/12/chartex" xmlns:cx7="http://schemas.microsoft.com/office/drawing/2016/5/13/chartex" xmlns:cx8="http://schemas.microsoft.com/office/drawing/2016/5/14/chartex" xmlns:mc="http://schemas.openxmlformats.org/markup-compatibility/2006" xmlns:aink="http://schemas.microsoft.com/office/drawing/2016/ink" xmlns:am3d="http://schemas.microsoft.com/office/drawing/2017/model3d" xmlns:o="urn:schemas-microsoft-com:office:office" xmlns:r="http://schemas.openxmlformats.org/officeDocument/2006/relationships" xmlns:m="http://schemas.openxmlformats.org/officeDocument/2006/math" xmlns:v="urn:schemas-microsoft-com:vml" xmlns:wp14="http://schemas.microsoft.com/office/word/2010/wordprocessingDrawing" xmlns:wp="http://schemas.openxmlformats.org/drawingml/2006/wordprocessingDrawing" xmlns:w10="urn:schemas-microsoft-com:office:word" xmlns:w="http://schemas.openxmlformats.org/wordprocessingml/2006/main" xmlns:w14="http://schemas.microsoft.com/office/word/2010/wordml" xmlns:w15="http://schemas.microsoft.com/office/word/2012/wordml" xmlns:w16cid="http://schemas.microsoft.com/office/word/2016/wordml/cid" xmlns:w16se="http://schemas.microsoft.com/office/word/2015/wordml/symex" xmlns:wpg="http://schemas.microsoft.com/office/word/2010/wordprocessingGroup" xmlns:wpi="http://schemas.microsoft.com/office/word/2010/wordprocessingInk" xmlns:wne="http://schemas.microsoft.com/office/word/2006/wordml" xmlns:wps="http://schemas.microsoft.com/office/word/2010/wordprocessingShape" mc:Ignorable="w14 w15 w16se w16cid wp14">
+<w:document xmlns:wpc="http://schemas.microsoft.com/office/word/2010/wordprocessingCanvas" xmlns:cx="http://schemas.microsoft.com/office/drawing/2014/chartex" xmlns:cx1="http://schemas.microsoft.com/office/drawing/2015/9/8/chartex" xmlns:cx2="http://schemas.microsoft.com/office/drawing/2015/10/21/chartex" xmlns:cx3="http://schemas.microsoft.com/office/drawing/2016/5/9/chartex" xmlns:cx4="http://schemas.microsoft.com/office/drawing/2016/5/10/chartex" xmlns:cx5="http://schemas.microsoft.com/office/drawing/2016/5/11/chartex" xmlns:cx6="http://schemas.microsoft.com/office/drawing/2016/5/12/chartex" xmlns:cx7="http://schemas.microsoft.com/office/drawing/2016/5/13/chartex" xmlns:cx8="http://schemas.microsoft.com/office/drawing/2016/5/14/chartex" xmlns:mc="http://schemas.openxmlformats.org/markup-compatibility/2006" xmlns:aink="http://schemas.microsoft.com/office/drawing/2016/ink" xmlns:am3d="http://schemas.microsoft.com/office/drawing/2017/model3d" xmlns:o="urn:schemas-microsoft-com:office:office" xmlns:r="http://schemas.openxmlformats.org/officeDocument/2006/relationships" xmlns:m="http://schemas.openxmlformats.org/officeDocument/2006/math" xmlns:v="urn:schemas-microsoft-com:vml" xmlns:wp14="http://schemas.microsoft.com/office/word/2010/wordprocessingDrawing" xmlns:wp="http://schemas.openxmlformats.org/drawingml/2006/wordprocessingDrawing" xmlns:w10="urn:schemas-microsoft-com:office:word" xmlns:w="http://schemas.openxmlformats.org/wordprocessingml/2006/main" xmlns:w14="http://schemas.microsoft.com/office/word/2010/wordml" xmlns:w15="http://schemas.microsoft.com/office/word/2012/wordml" xmlns:w16cex="http://schemas.microsoft.com/office/word/2018/wordml/cex" xmlns:w16cid="http://schemas.microsoft.com/office/word/2016/wordml/cid" xmlns:w16="http://schemas.microsoft.com/office/word/2018/wordml" xmlns:w16se="http://schemas.microsoft.com/office/word/2015/wordml/symex" xmlns:wpg="http://schemas.microsoft.com/office/word/2010/wordprocessingGroup" xmlns:wpi="http://schemas.microsoft.com/office/word/2010/wordprocessingInk" xmlns:wne="http://schemas.microsoft.com/office/word/2006/wordml" xmlns:wps="http://schemas.microsoft.com/office/word/2010/wordprocessingShape" mc:Ignorable="w14 w15 w16se w16cid w16 w16cex wp14">
   <w:background w:color="000000"/>
   <w:body>
     <w:p>
@@ -20,7 +20,7 @@
         <w:rPr>
           <w:lang w:val="en-US"/>
         </w:rPr>
-        <w:br/>
+        <w:t xml:space="preserve"> | </w:t>
       </w:r>
       <w:r>
         <w:rPr>
@@ -38,13 +38,7 @@
         <w:rPr>
           <w:lang w:val="en-US"/>
         </w:rPr>
-        <w:br/>
-      </w:r>
-      <w:r>
-        <w:rPr>
-          <w:lang w:val="en-US"/>
-        </w:rPr>
-        <w:br/>
+        <w:t xml:space="preserve"> | </w:t>
       </w:r>
       <w:r>
         <w:rPr>
@@ -56,13 +50,7 @@
         <w:rPr>
           <w:lang w:val="en-US"/>
         </w:rPr>
-        <w:br/>
-      </w:r>
-      <w:r>
-        <w:rPr>
-          <w:lang w:val="en-US"/>
-        </w:rPr>
-        <w:br/>
+        <w:t xml:space="preserve"> | </w:t>
       </w:r>
       <w:r>
         <w:rPr>
@@ -73,195 +61,277 @@
     </w:p>
     <w:p>
       <w:pPr>
-        <w:jc w:val="center"/>
-        <w:rPr>
-          <w:b/>
-          <w:bCs/>
+        <w:pStyle w:val="Heading2"/>
+        <w:rPr>
+          <w:lang w:val="en-US"/>
+        </w:rPr>
+      </w:pPr>
+      <w:r>
+        <w:rPr>
+          <w:lang w:val="en-US"/>
+        </w:rPr>
+        <w:t>Introduction</w:t>
+      </w:r>
+    </w:p>
+    <w:p>
+      <w:pPr>
+        <w:rPr>
+          <w:lang w:val="en-US"/>
+        </w:rPr>
+      </w:pPr>
+      <w:r>
+        <w:rPr>
+          <w:lang w:val="en-US"/>
+        </w:rPr>
+        <w:t>This evaluation will be kept very limited.</w:t>
+      </w:r>
+    </w:p>
+    <w:p>
+      <w:pPr>
+        <w:pStyle w:val="Heading2"/>
+        <w:rPr>
+          <w:lang w:val="en-US"/>
+        </w:rPr>
+      </w:pPr>
+      <w:r>
+        <w:rPr>
+          <w:lang w:val="en-US"/>
+        </w:rPr>
+        <w:t>General Evaluation</w:t>
+      </w:r>
+    </w:p>
+    <w:p>
+      <w:pPr>
+        <w:pStyle w:val="Spacing"/>
+        <w:rPr>
+          <w:sz w:val="22"/>
+          <w:lang w:val="en-US" w:eastAsia="nl-NL"/>
+        </w:rPr>
+      </w:pPr>
+      <w:r>
+        <w:rPr>
+          <w:sz w:val="22"/>
+          <w:lang w:val="en-US" w:eastAsia="nl-NL"/>
+        </w:rPr>
+        <w:t xml:space="preserve">To create a topic list, start over and cross-out worked quite well. It seemed to take  less energy, less time </w:t>
+      </w:r>
+      <w:proofErr w:type="spellStart"/>
+      <w:r>
+        <w:rPr>
+          <w:sz w:val="22"/>
+          <w:lang w:val="en-US" w:eastAsia="nl-NL"/>
+        </w:rPr>
+        <w:t>time</w:t>
+      </w:r>
+      <w:proofErr w:type="spellEnd"/>
+      <w:r>
+        <w:rPr>
+          <w:sz w:val="22"/>
+          <w:lang w:val="en-US" w:eastAsia="nl-NL"/>
+        </w:rPr>
+        <w:t>, less frustration and it may have created a fresher new story.</w:t>
+      </w:r>
+      <w:r>
+        <w:rPr>
+          <w:sz w:val="22"/>
+          <w:lang w:val="en-US" w:eastAsia="nl-NL"/>
+        </w:rPr>
+        <w:t xml:space="preserve"> </w:t>
+      </w:r>
+    </w:p>
+    <w:p>
+      <w:pPr>
+        <w:pStyle w:val="Spacing"/>
+        <w:rPr>
+          <w:sz w:val="22"/>
+          <w:lang w:val="en-US" w:eastAsia="nl-NL"/>
+        </w:rPr>
+      </w:pPr>
+      <w:r>
+        <w:rPr>
+          <w:sz w:val="22"/>
+          <w:lang w:val="en-US" w:eastAsia="nl-NL"/>
+        </w:rPr>
+        <w:t>It just worked quite well not to hold on too tight to an existing structure when the existing structure seems questionable.</w:t>
+      </w:r>
+    </w:p>
+    <w:p>
+      <w:pPr>
+        <w:pStyle w:val="Spacing"/>
+        <w:rPr>
+          <w:lang w:val="en-US"/>
+        </w:rPr>
+      </w:pPr>
+    </w:p>
+    <w:p>
+      <w:pPr>
+        <w:rPr>
+          <w:lang w:val="en-US"/>
+        </w:rPr>
+      </w:pPr>
+      <w:r>
+        <w:rPr>
+          <w:lang w:val="en-US"/>
+        </w:rPr>
+        <w:t xml:space="preserve">The next project for </w:t>
+      </w:r>
+      <w:r>
+        <w:rPr>
           <w:i/>
           <w:iCs/>
-          <w:sz w:val="40"/>
-          <w:lang w:val="en-US"/>
-        </w:rPr>
-      </w:pPr>
+          <w:lang w:val="en-US"/>
+        </w:rPr>
+        <w:t>Circle Language Spec</w:t>
+      </w:r>
+      <w:r>
+        <w:rPr>
+          <w:lang w:val="en-US"/>
+        </w:rPr>
+        <w:t xml:space="preserve"> might be </w:t>
+      </w:r>
+      <w:r>
+        <w:rPr>
+          <w:i/>
+          <w:iCs/>
+          <w:lang w:val="en-US"/>
+        </w:rPr>
+        <w:t>Work Out Static, Redo Relations &amp; Classes</w:t>
+      </w:r>
+      <w:r>
+        <w:rPr>
+          <w:lang w:val="en-US"/>
+        </w:rPr>
+        <w:t xml:space="preserve">. This because </w:t>
+      </w:r>
+      <w:r>
+        <w:rPr>
+          <w:i/>
+          <w:iCs/>
+          <w:lang w:val="en-US"/>
+        </w:rPr>
+        <w:t>Circle</w:t>
+      </w:r>
+      <w:r>
+        <w:rPr>
+          <w:lang w:val="en-US"/>
+        </w:rPr>
+        <w:t xml:space="preserve"> seems quite dynamic, and </w:t>
+      </w:r>
+      <w:r>
+        <w:rPr>
+          <w:i/>
+          <w:iCs/>
+          <w:lang w:val="en-US"/>
+        </w:rPr>
+        <w:t>Static</w:t>
+      </w:r>
+      <w:r>
+        <w:rPr>
+          <w:lang w:val="en-US"/>
+        </w:rPr>
+        <w:t xml:space="preserve"> might be the thing for a class to make any definition something constant. I think I gained some insight into the concept now and I feel I might be ready to work it out. As I do that, I might also change the </w:t>
+      </w:r>
+      <w:r>
+        <w:rPr>
+          <w:i/>
+          <w:iCs/>
+          <w:lang w:val="en-US"/>
+        </w:rPr>
+        <w:t>Classes &amp; Relations</w:t>
+      </w:r>
+      <w:r>
+        <w:rPr>
+          <w:lang w:val="en-US"/>
+        </w:rPr>
+        <w:t xml:space="preserve"> documentation. They need a redo in my view and the concept of classes seems very much involved so perhaps just do that.</w:t>
+      </w:r>
     </w:p>
     <w:p>
       <w:pPr>
-        <w:rPr>
-          <w:sz w:val="10"/>
+        <w:pStyle w:val="Spacing"/>
+        <w:rPr>
           <w:lang w:val="en-US"/>
         </w:rPr>
       </w:pPr>
     </w:p>
     <w:p>
       <w:pPr>
-        <w:jc w:val="center"/>
-        <w:rPr>
-          <w:i/>
-          <w:iCs/>
-          <w:lang w:val="en-US"/>
-        </w:rPr>
-      </w:pPr>
-      <w:r>
-        <w:rPr>
-          <w:i/>
-          <w:iCs/>
-          <w:lang w:val="en-US"/>
-        </w:rPr>
-        <w:t>Author</w:t>
-      </w:r>
-      <w:r>
-        <w:rPr>
-          <w:i/>
-          <w:iCs/>
-          <w:lang w:val="en-US"/>
-        </w:rPr>
-        <w:t xml:space="preserve">: </w:t>
-      </w:r>
-      <w:r>
-        <w:rPr>
-          <w:i/>
-          <w:iCs/>
-          <w:lang w:val="en-US"/>
-        </w:rPr>
-        <w:t xml:space="preserve">JJ </w:t>
-      </w:r>
-      <w:r>
-        <w:rPr>
-          <w:i/>
-          <w:iCs/>
-          <w:lang w:val="en-US"/>
-        </w:rPr>
-        <w:t>van Zon</w:t>
+        <w:rPr>
+          <w:lang w:val="en-US"/>
+        </w:rPr>
+      </w:pPr>
+      <w:r>
+        <w:rPr>
+          <w:lang w:val="en-US"/>
+        </w:rPr>
+        <w:t xml:space="preserve">Starting with </w:t>
+      </w:r>
+      <w:r>
+        <w:rPr>
+          <w:lang w:val="en-US"/>
+        </w:rPr>
+        <w:t>ea</w:t>
+      </w:r>
+      <w:r>
+        <w:rPr>
+          <w:lang w:val="en-US"/>
+        </w:rPr>
+        <w:t>s</w:t>
+      </w:r>
+      <w:r>
+        <w:rPr>
+          <w:lang w:val="en-US"/>
+        </w:rPr>
+        <w:t>ier</w:t>
+      </w:r>
+      <w:r>
+        <w:rPr>
+          <w:lang w:val="en-US"/>
+        </w:rPr>
+        <w:t xml:space="preserve"> </w:t>
+      </w:r>
+      <w:r>
+        <w:rPr>
+          <w:lang w:val="en-US"/>
+        </w:rPr>
+        <w:t>stuff and saving the hard</w:t>
+      </w:r>
+      <w:r>
+        <w:rPr>
+          <w:lang w:val="en-US"/>
+        </w:rPr>
+        <w:t>er</w:t>
+      </w:r>
+      <w:r>
+        <w:rPr>
+          <w:lang w:val="en-US"/>
+        </w:rPr>
+        <w:t xml:space="preserve"> stuff for last or when the solution comes to you also </w:t>
+      </w:r>
+      <w:r>
+        <w:rPr>
+          <w:lang w:val="en-US"/>
+        </w:rPr>
+        <w:t>seems an energy saver and feels more relaxed.</w:t>
       </w:r>
     </w:p>
     <w:p>
       <w:pPr>
-        <w:jc w:val="center"/>
-        <w:rPr>
-          <w:i/>
-          <w:iCs/>
-          <w:lang w:val="en-US"/>
-        </w:rPr>
-      </w:pPr>
-      <w:r>
-        <w:rPr>
-          <w:i/>
-          <w:iCs/>
-          <w:lang w:val="en-US"/>
-        </w:rPr>
-        <w:t>Location</w:t>
-      </w:r>
-      <w:r>
-        <w:rPr>
-          <w:i/>
-          <w:iCs/>
-          <w:lang w:val="en-US"/>
-        </w:rPr>
-        <w:t xml:space="preserve">: </w:t>
-      </w:r>
-      <w:r>
-        <w:rPr>
-          <w:i/>
-          <w:iCs/>
-          <w:lang w:val="en-US"/>
-        </w:rPr>
-        <w:t xml:space="preserve">Oosterhout, The </w:t>
-      </w:r>
-      <w:smartTag w:uri="urn:schemas-microsoft-com:office:smarttags" w:element="country-region">
-        <w:smartTag w:uri="urn:schemas-microsoft-com:office:smarttags" w:element="place">
-          <w:r>
-            <w:rPr>
-              <w:i/>
-              <w:iCs/>
-              <w:lang w:val="en-US"/>
-            </w:rPr>
-            <w:t>Netherlands</w:t>
-          </w:r>
-        </w:smartTag>
-      </w:smartTag>
-    </w:p>
-    <w:p>
-      <w:pPr>
-        <w:jc w:val="center"/>
-        <w:rPr>
-          <w:i/>
-          <w:iCs/>
-          <w:lang w:val="en-US"/>
-        </w:rPr>
-      </w:pPr>
-      <w:r>
-        <w:rPr>
-          <w:i/>
-          <w:iCs/>
-          <w:lang w:val="en-US"/>
-        </w:rPr>
-        <w:t>Date</w:t>
-      </w:r>
-      <w:r>
-        <w:rPr>
-          <w:i/>
-          <w:iCs/>
-          <w:lang w:val="en-US"/>
-        </w:rPr>
-        <w:t xml:space="preserve">: </w:t>
-      </w:r>
-      <w:smartTag w:uri="urn:schemas-microsoft-com:office:smarttags" w:element="date">
-        <w:smartTagPr>
-          <w:attr w:name="Year" w:val="2010"/>
-          <w:attr w:name="Day" w:val="8"/>
-          <w:attr w:name="Month" w:val="5"/>
-        </w:smartTagPr>
-        <w:r>
-          <w:rPr>
-            <w:i/>
-            <w:iCs/>
-            <w:lang w:val="en-US"/>
-          </w:rPr>
-          <w:t>May 8, 2010</w:t>
-        </w:r>
-      </w:smartTag>
-    </w:p>
-    <w:p>
-      <w:pPr>
         <w:pStyle w:val="Heading2"/>
         <w:rPr>
           <w:lang w:val="en-US"/>
         </w:rPr>
       </w:pPr>
-      <w:r>
-        <w:rPr>
-          <w:lang w:val="en-US"/>
-        </w:rPr>
-        <w:t>Introduction</w:t>
-      </w:r>
-    </w:p>
-    <w:p>
-      <w:pPr>
-        <w:rPr>
-          <w:lang w:val="en-US"/>
-        </w:rPr>
-      </w:pPr>
-      <w:r>
-        <w:rPr>
-          <w:lang w:val="en-US"/>
-        </w:rPr>
-        <w:t>This evaluation will be kept very limited.</w:t>
-      </w:r>
-    </w:p>
-    <w:p>
-      <w:pPr>
-        <w:pStyle w:val="Heading2"/>
-        <w:rPr>
-          <w:lang w:val="en-US"/>
-        </w:rPr>
-      </w:pPr>
-      <w:r>
-        <w:rPr>
-          <w:lang w:val="en-US"/>
-        </w:rPr>
-        <w:t>General Evaluation</w:t>
-      </w:r>
-      <w:bookmarkStart w:id="0" w:name="_GoBack"/>
+      <w:bookmarkStart w:id="0" w:name="_Toc226731264"/>
+      <w:bookmarkStart w:id="1" w:name="_Toc190249733"/>
+      <w:bookmarkStart w:id="2" w:name="_Toc218706712"/>
+      <w:bookmarkStart w:id="3" w:name="_Toc190249749"/>
+      <w:r>
+        <w:rPr>
+          <w:lang w:val="en-US"/>
+        </w:rPr>
+        <w:t>Eventual Time Cost</w:t>
+      </w:r>
       <w:bookmarkEnd w:id="0"/>
     </w:p>
     <w:p>
@@ -274,21 +344,21 @@
         <w:rPr>
           <w:lang w:val="en-US"/>
         </w:rPr>
-        <w:t xml:space="preserve">The create a topic list, start over and cross-out thing worked very, very well. It took less energy, not a lot of time </w:t>
-      </w:r>
-      <w:proofErr w:type="spellStart"/>
-      <w:r>
-        <w:rPr>
-          <w:lang w:val="en-US"/>
-        </w:rPr>
-        <w:t>time</w:t>
-      </w:r>
-      <w:proofErr w:type="spellEnd"/>
-      <w:r>
-        <w:rPr>
-          <w:lang w:val="en-US"/>
-        </w:rPr>
-        <w:t>, less frustration and it created a fresh new story.</w:t>
+        <w:t xml:space="preserve">About </w:t>
+      </w:r>
+      <w:r>
+        <w:rPr>
+          <w:b/>
+          <w:bCs/>
+          <w:lang w:val="en-US"/>
+        </w:rPr>
+        <w:t>35</w:t>
+      </w:r>
+      <w:r>
+        <w:rPr>
+          <w:lang w:val="en-US"/>
+        </w:rPr>
+        <w:t xml:space="preserve"> hours.</w:t>
       </w:r>
     </w:p>
     <w:p>
@@ -297,187 +367,150 @@
           <w:lang w:val="en-US"/>
         </w:rPr>
       </w:pPr>
-      <w:r>
-        <w:rPr>
-          <w:lang w:val="en-US"/>
-        </w:rPr>
-        <w:t>It just worked very well not to hold on too tight to an existing structure when the existing structure is crap.</w:t>
-      </w:r>
     </w:p>
     <w:p>
       <w:pPr>
-        <w:pStyle w:val="Spacing"/>
-        <w:rPr>
-          <w:lang w:val="en-US"/>
-        </w:rPr>
-      </w:pPr>
+        <w:rPr>
+          <w:lang w:val="en-US"/>
+        </w:rPr>
+      </w:pPr>
+      <w:r>
+        <w:rPr>
+          <w:lang w:val="en-US"/>
+        </w:rPr>
+        <w:t>A little in Februar</w:t>
+      </w:r>
+      <w:r>
+        <w:rPr>
+          <w:lang w:val="en-US"/>
+        </w:rPr>
+        <w:t>y</w:t>
+      </w:r>
+      <w:r>
+        <w:rPr>
+          <w:lang w:val="en-US"/>
+        </w:rPr>
+        <w:t xml:space="preserve"> 2010, most of it end April 2010, beginning of May 2010.</w:t>
+      </w:r>
     </w:p>
     <w:p>
       <w:pPr>
-        <w:rPr>
-          <w:lang w:val="en-US"/>
-        </w:rPr>
-      </w:pPr>
-      <w:r>
-        <w:rPr>
-          <w:lang w:val="en-US"/>
-        </w:rPr>
-        <w:t>The next project for New Computer Language Functional Design has to be Work Out Static</w:t>
-      </w:r>
-      <w:r>
-        <w:rPr>
-          <w:lang w:val="en-US"/>
-        </w:rPr>
-        <w:t xml:space="preserve">, Redo Relations &amp; Classes. </w:t>
-      </w:r>
-      <w:r>
-        <w:rPr>
-          <w:lang w:val="en-US"/>
-        </w:rPr>
-        <w:t>This is because in a highly dynamic language like this, Static is essential for a class to make any definition something constant. I gained good insight into the concept now and am ready to work it out. As you do that, also change the Classes &amp; Relations documentation. They need a redo anyway and the concept of classes is very much involved so… just do that.</w:t>
+        <w:pStyle w:val="Heading2"/>
+        <w:rPr>
+          <w:lang w:val="en-US"/>
+        </w:rPr>
+      </w:pPr>
+      <w:bookmarkStart w:id="4" w:name="_Toc190249738"/>
+      <w:bookmarkStart w:id="5" w:name="_Toc218706717"/>
+      <w:bookmarkEnd w:id="1"/>
+      <w:bookmarkEnd w:id="2"/>
+      <w:r>
+        <w:rPr>
+          <w:lang w:val="en-US"/>
+        </w:rPr>
+        <w:t xml:space="preserve">Reflection </w:t>
+      </w:r>
+      <w:r>
+        <w:rPr>
+          <w:lang w:val="en-US"/>
+        </w:rPr>
+        <w:t xml:space="preserve">On </w:t>
+      </w:r>
+      <w:bookmarkEnd w:id="4"/>
+      <w:bookmarkEnd w:id="5"/>
+      <w:r>
+        <w:rPr>
+          <w:lang w:val="en-US"/>
+        </w:rPr>
+        <w:t>Approach</w:t>
       </w:r>
     </w:p>
     <w:p>
       <w:pPr>
-        <w:pStyle w:val="Spacing"/>
-        <w:rPr>
-          <w:lang w:val="en-US"/>
-        </w:rPr>
-      </w:pPr>
+        <w:rPr>
+          <w:lang w:val="en-US"/>
+        </w:rPr>
+      </w:pPr>
+      <w:r>
+        <w:rPr>
+          <w:lang w:val="en-US"/>
+        </w:rPr>
+        <w:t xml:space="preserve">I </w:t>
+      </w:r>
+      <w:r>
+        <w:rPr>
+          <w:lang w:val="en-US"/>
+        </w:rPr>
+        <w:t xml:space="preserve">feel I was quite </w:t>
+      </w:r>
+      <w:r>
+        <w:rPr>
+          <w:lang w:val="en-US"/>
+        </w:rPr>
+        <w:t>practical and strategic</w:t>
+      </w:r>
+      <w:r>
+        <w:rPr>
+          <w:lang w:val="en-US"/>
+        </w:rPr>
+        <w:t xml:space="preserve"> perhaps</w:t>
+      </w:r>
+      <w:r>
+        <w:rPr>
+          <w:lang w:val="en-US"/>
+        </w:rPr>
+        <w:t>.</w:t>
+      </w:r>
     </w:p>
     <w:p>
       <w:pPr>
-        <w:rPr>
-          <w:lang w:val="en-US"/>
-        </w:rPr>
-      </w:pPr>
-      <w:r>
-        <w:rPr>
-          <w:lang w:val="en-US"/>
-        </w:rPr>
-        <w:t>Starting with easy stuff and saving the hard stuff for last or when the solution comes to you also works like a charm.</w:t>
-      </w:r>
+        <w:pStyle w:val="Heading2"/>
+        <w:rPr>
+          <w:lang w:val="en-US"/>
+        </w:rPr>
+      </w:pPr>
+      <w:bookmarkStart w:id="6" w:name="_Toc190249746"/>
+      <w:bookmarkStart w:id="7" w:name="_Toc218706727"/>
+      <w:r>
+        <w:rPr>
+          <w:lang w:val="en-US"/>
+        </w:rPr>
+        <w:t>Reflection On Functionality</w:t>
+      </w:r>
+      <w:bookmarkEnd w:id="6"/>
+      <w:bookmarkEnd w:id="7"/>
     </w:p>
     <w:p>
       <w:pPr>
-        <w:pStyle w:val="Heading2"/>
-        <w:rPr>
-          <w:lang w:val="en-US"/>
-        </w:rPr>
-      </w:pPr>
-      <w:bookmarkStart w:id="1" w:name="_Toc226731264"/>
-      <w:bookmarkStart w:id="2" w:name="_Toc190249733"/>
-      <w:bookmarkStart w:id="3" w:name="_Toc218706712"/>
-      <w:bookmarkStart w:id="4" w:name="_Toc190249749"/>
-      <w:r>
-        <w:rPr>
-          <w:lang w:val="en-US"/>
-        </w:rPr>
-        <w:t>Eventual Time Cost</w:t>
-      </w:r>
-      <w:bookmarkEnd w:id="1"/>
-    </w:p>
-    <w:p>
-      <w:pPr>
-        <w:rPr>
-          <w:lang w:val="en-US"/>
-        </w:rPr>
-      </w:pPr>
-      <w:r>
-        <w:rPr>
-          <w:lang w:val="en-US"/>
-        </w:rPr>
-        <w:t>About 35 hours. A little in Februar</w:t>
-      </w:r>
-      <w:r>
-        <w:rPr>
-          <w:lang w:val="en-US"/>
-        </w:rPr>
-        <w:t>y</w:t>
-      </w:r>
-      <w:r>
-        <w:rPr>
-          <w:lang w:val="en-US"/>
-        </w:rPr>
-        <w:t xml:space="preserve"> 2010, most of it end April 2010, beginning of May 2010.</w:t>
-      </w:r>
-    </w:p>
-    <w:p>
-      <w:pPr>
-        <w:pStyle w:val="Heading2"/>
-        <w:rPr>
-          <w:lang w:val="en-US"/>
-        </w:rPr>
-      </w:pPr>
-      <w:bookmarkStart w:id="5" w:name="_Toc190249738"/>
-      <w:bookmarkStart w:id="6" w:name="_Toc218706717"/>
-      <w:bookmarkEnd w:id="2"/>
+        <w:rPr>
+          <w:lang w:val="en-US"/>
+        </w:rPr>
+      </w:pPr>
+      <w:r>
+        <w:rPr>
+          <w:lang w:val="en-US"/>
+        </w:rPr>
+        <w:t>I quite like the chapter</w:t>
+      </w:r>
+      <w:r>
+        <w:rPr>
+          <w:lang w:val="en-US"/>
+        </w:rPr>
+        <w:t>.</w:t>
+      </w:r>
+      <w:r>
+        <w:rPr>
+          <w:lang w:val="en-US"/>
+        </w:rPr>
+        <w:t xml:space="preserve"> I feel it might be </w:t>
+      </w:r>
+      <w:r>
+        <w:rPr>
+          <w:lang w:val="en-US"/>
+        </w:rPr>
+        <w:t>nice to read.</w:t>
+      </w:r>
       <w:bookmarkEnd w:id="3"/>
-      <w:r>
-        <w:rPr>
-          <w:lang w:val="en-US"/>
-        </w:rPr>
-        <w:t xml:space="preserve">Reflection </w:t>
-      </w:r>
-      <w:r>
-        <w:rPr>
-          <w:lang w:val="en-US"/>
-        </w:rPr>
-        <w:t xml:space="preserve">On </w:t>
-      </w:r>
-      <w:bookmarkEnd w:id="5"/>
-      <w:bookmarkEnd w:id="6"/>
-      <w:r>
-        <w:rPr>
-          <w:lang w:val="en-US"/>
-        </w:rPr>
-        <w:t>Approach</w:t>
-      </w:r>
-    </w:p>
-    <w:p>
-      <w:pPr>
-        <w:rPr>
-          <w:lang w:val="en-US"/>
-        </w:rPr>
-      </w:pPr>
-      <w:r>
-        <w:rPr>
-          <w:lang w:val="en-US"/>
-        </w:rPr>
-        <w:t>I was very practical and strategic.</w:t>
-      </w:r>
-    </w:p>
-    <w:p>
-      <w:pPr>
-        <w:pStyle w:val="Heading2"/>
-        <w:rPr>
-          <w:lang w:val="en-US"/>
-        </w:rPr>
-      </w:pPr>
-      <w:bookmarkStart w:id="7" w:name="_Toc190249746"/>
-      <w:bookmarkStart w:id="8" w:name="_Toc218706727"/>
-      <w:r>
-        <w:rPr>
-          <w:lang w:val="en-US"/>
-        </w:rPr>
-        <w:t>Reflection On Functionality</w:t>
-      </w:r>
-      <w:bookmarkEnd w:id="7"/>
-      <w:bookmarkEnd w:id="8"/>
-    </w:p>
-    <w:p>
-      <w:pPr>
-        <w:rPr>
-          <w:lang w:val="en-US"/>
-        </w:rPr>
-      </w:pPr>
-      <w:r>
-        <w:rPr>
-          <w:lang w:val="en-US"/>
-        </w:rPr>
-        <w:t>It is a really nice chapter. It is nice to read.</w:t>
-      </w:r>
-      <w:bookmarkEnd w:id="4"/>
     </w:p>
     <w:sectPr>
       <w:headerReference w:type="default" r:id="rId7"/>
@@ -493,7 +526,7 @@
 </file>
 
 <file path=word/endnotes.xml><?xml version="1.0" encoding="utf-8"?>
-<w:endnotes xmlns:wpc="http://schemas.microsoft.com/office/word/2010/wordprocessingCanvas" xmlns:cx="http://schemas.microsoft.com/office/drawing/2014/chartex" xmlns:cx1="http://schemas.microsoft.com/office/drawing/2015/9/8/chartex" xmlns:cx2="http://schemas.microsoft.com/office/drawing/2015/10/21/chartex" xmlns:cx3="http://schemas.microsoft.com/office/drawing/2016/5/9/chartex" xmlns:cx4="http://schemas.microsoft.com/office/drawing/2016/5/10/chartex" xmlns:cx5="http://schemas.microsoft.com/office/drawing/2016/5/11/chartex" xmlns:cx6="http://schemas.microsoft.com/office/drawing/2016/5/12/chartex" xmlns:cx7="http://schemas.microsoft.com/office/drawing/2016/5/13/chartex" xmlns:cx8="http://schemas.microsoft.com/office/drawing/2016/5/14/chartex" xmlns:mc="http://schemas.openxmlformats.org/markup-compatibility/2006" xmlns:aink="http://schemas.microsoft.com/office/drawing/2016/ink" xmlns:am3d="http://schemas.microsoft.com/office/drawing/2017/model3d" xmlns:o="urn:schemas-microsoft-com:office:office" xmlns:r="http://schemas.openxmlformats.org/officeDocument/2006/relationships" xmlns:m="http://schemas.openxmlformats.org/officeDocument/2006/math" xmlns:v="urn:schemas-microsoft-com:vml" xmlns:wp14="http://schemas.microsoft.com/office/word/2010/wordprocessingDrawing" xmlns:wp="http://schemas.openxmlformats.org/drawingml/2006/wordprocessingDrawing" xmlns:w10="urn:schemas-microsoft-com:office:word" xmlns:w="http://schemas.openxmlformats.org/wordprocessingml/2006/main" xmlns:w14="http://schemas.microsoft.com/office/word/2010/wordml" xmlns:w15="http://schemas.microsoft.com/office/word/2012/wordml" xmlns:w16cid="http://schemas.microsoft.com/office/word/2016/wordml/cid" xmlns:w16se="http://schemas.microsoft.com/office/word/2015/wordml/symex" xmlns:wpg="http://schemas.microsoft.com/office/word/2010/wordprocessingGroup" xmlns:wpi="http://schemas.microsoft.com/office/word/2010/wordprocessingInk" xmlns:wne="http://schemas.microsoft.com/office/word/2006/wordml" xmlns:wps="http://schemas.microsoft.com/office/word/2010/wordprocessingShape" mc:Ignorable="w14 w15 w16se w16cid wp14">
+<w:endnotes xmlns:wpc="http://schemas.microsoft.com/office/word/2010/wordprocessingCanvas" xmlns:cx="http://schemas.microsoft.com/office/drawing/2014/chartex" xmlns:cx1="http://schemas.microsoft.com/office/drawing/2015/9/8/chartex" xmlns:cx2="http://schemas.microsoft.com/office/drawing/2015/10/21/chartex" xmlns:cx3="http://schemas.microsoft.com/office/drawing/2016/5/9/chartex" xmlns:cx4="http://schemas.microsoft.com/office/drawing/2016/5/10/chartex" xmlns:cx5="http://schemas.microsoft.com/office/drawing/2016/5/11/chartex" xmlns:cx6="http://schemas.microsoft.com/office/drawing/2016/5/12/chartex" xmlns:cx7="http://schemas.microsoft.com/office/drawing/2016/5/13/chartex" xmlns:cx8="http://schemas.microsoft.com/office/drawing/2016/5/14/chartex" xmlns:mc="http://schemas.openxmlformats.org/markup-compatibility/2006" xmlns:aink="http://schemas.microsoft.com/office/drawing/2016/ink" xmlns:am3d="http://schemas.microsoft.com/office/drawing/2017/model3d" xmlns:o="urn:schemas-microsoft-com:office:office" xmlns:r="http://schemas.openxmlformats.org/officeDocument/2006/relationships" xmlns:m="http://schemas.openxmlformats.org/officeDocument/2006/math" xmlns:v="urn:schemas-microsoft-com:vml" xmlns:wp14="http://schemas.microsoft.com/office/word/2010/wordprocessingDrawing" xmlns:wp="http://schemas.openxmlformats.org/drawingml/2006/wordprocessingDrawing" xmlns:w10="urn:schemas-microsoft-com:office:word" xmlns:w="http://schemas.openxmlformats.org/wordprocessingml/2006/main" xmlns:w14="http://schemas.microsoft.com/office/word/2010/wordml" xmlns:w15="http://schemas.microsoft.com/office/word/2012/wordml" xmlns:w16cex="http://schemas.microsoft.com/office/word/2018/wordml/cex" xmlns:w16cid="http://schemas.microsoft.com/office/word/2016/wordml/cid" xmlns:w16="http://schemas.microsoft.com/office/word/2018/wordml" xmlns:w16se="http://schemas.microsoft.com/office/word/2015/wordml/symex" xmlns:wpg="http://schemas.microsoft.com/office/word/2010/wordprocessingGroup" xmlns:wpi="http://schemas.microsoft.com/office/word/2010/wordprocessingInk" xmlns:wne="http://schemas.microsoft.com/office/word/2006/wordml" xmlns:wps="http://schemas.microsoft.com/office/word/2010/wordprocessingShape" mc:Ignorable="w14 w15 w16se w16cid w16 w16cex wp14">
   <w:endnote w:type="separator" w:id="-1">
     <w:p>
       <w:r>
@@ -512,7 +545,7 @@
 </file>
 
 <file path=word/footer1.xml><?xml version="1.0" encoding="utf-8"?>
-<w:ftr xmlns:wpc="http://schemas.microsoft.com/office/word/2010/wordprocessingCanvas" xmlns:cx="http://schemas.microsoft.com/office/drawing/2014/chartex" xmlns:cx1="http://schemas.microsoft.com/office/drawing/2015/9/8/chartex" xmlns:cx2="http://schemas.microsoft.com/office/drawing/2015/10/21/chartex" xmlns:cx3="http://schemas.microsoft.com/office/drawing/2016/5/9/chartex" xmlns:cx4="http://schemas.microsoft.com/office/drawing/2016/5/10/chartex" xmlns:cx5="http://schemas.microsoft.com/office/drawing/2016/5/11/chartex" xmlns:cx6="http://schemas.microsoft.com/office/drawing/2016/5/12/chartex" xmlns:cx7="http://schemas.microsoft.com/office/drawing/2016/5/13/chartex" xmlns:cx8="http://schemas.microsoft.com/office/drawing/2016/5/14/chartex" xmlns:mc="http://schemas.openxmlformats.org/markup-compatibility/2006" xmlns:aink="http://schemas.microsoft.com/office/drawing/2016/ink" xmlns:am3d="http://schemas.microsoft.com/office/drawing/2017/model3d" xmlns:o="urn:schemas-microsoft-com:office:office" xmlns:r="http://schemas.openxmlformats.org/officeDocument/2006/relationships" xmlns:m="http://schemas.openxmlformats.org/officeDocument/2006/math" xmlns:v="urn:schemas-microsoft-com:vml" xmlns:wp14="http://schemas.microsoft.com/office/word/2010/wordprocessingDrawing" xmlns:wp="http://schemas.openxmlformats.org/drawingml/2006/wordprocessingDrawing" xmlns:w10="urn:schemas-microsoft-com:office:word" xmlns:w="http://schemas.openxmlformats.org/wordprocessingml/2006/main" xmlns:w14="http://schemas.microsoft.com/office/word/2010/wordml" xmlns:w15="http://schemas.microsoft.com/office/word/2012/wordml" xmlns:w16cid="http://schemas.microsoft.com/office/word/2016/wordml/cid" xmlns:w16se="http://schemas.microsoft.com/office/word/2015/wordml/symex" xmlns:wpg="http://schemas.microsoft.com/office/word/2010/wordprocessingGroup" xmlns:wpi="http://schemas.microsoft.com/office/word/2010/wordprocessingInk" xmlns:wne="http://schemas.microsoft.com/office/word/2006/wordml" xmlns:wps="http://schemas.microsoft.com/office/word/2010/wordprocessingShape" mc:Ignorable="w14 w15 w16se w16cid wp14">
+<w:ftr xmlns:wpc="http://schemas.microsoft.com/office/word/2010/wordprocessingCanvas" xmlns:cx="http://schemas.microsoft.com/office/drawing/2014/chartex" xmlns:cx1="http://schemas.microsoft.com/office/drawing/2015/9/8/chartex" xmlns:cx2="http://schemas.microsoft.com/office/drawing/2015/10/21/chartex" xmlns:cx3="http://schemas.microsoft.com/office/drawing/2016/5/9/chartex" xmlns:cx4="http://schemas.microsoft.com/office/drawing/2016/5/10/chartex" xmlns:cx5="http://schemas.microsoft.com/office/drawing/2016/5/11/chartex" xmlns:cx6="http://schemas.microsoft.com/office/drawing/2016/5/12/chartex" xmlns:cx7="http://schemas.microsoft.com/office/drawing/2016/5/13/chartex" xmlns:cx8="http://schemas.microsoft.com/office/drawing/2016/5/14/chartex" xmlns:mc="http://schemas.openxmlformats.org/markup-compatibility/2006" xmlns:aink="http://schemas.microsoft.com/office/drawing/2016/ink" xmlns:am3d="http://schemas.microsoft.com/office/drawing/2017/model3d" xmlns:o="urn:schemas-microsoft-com:office:office" xmlns:r="http://schemas.openxmlformats.org/officeDocument/2006/relationships" xmlns:m="http://schemas.openxmlformats.org/officeDocument/2006/math" xmlns:v="urn:schemas-microsoft-com:vml" xmlns:wp14="http://schemas.microsoft.com/office/word/2010/wordprocessingDrawing" xmlns:wp="http://schemas.openxmlformats.org/drawingml/2006/wordprocessingDrawing" xmlns:w10="urn:schemas-microsoft-com:office:word" xmlns:w="http://schemas.openxmlformats.org/wordprocessingml/2006/main" xmlns:w14="http://schemas.microsoft.com/office/word/2010/wordml" xmlns:w15="http://schemas.microsoft.com/office/word/2012/wordml" xmlns:w16cex="http://schemas.microsoft.com/office/word/2018/wordml/cex" xmlns:w16cid="http://schemas.microsoft.com/office/word/2016/wordml/cid" xmlns:w16="http://schemas.microsoft.com/office/word/2018/wordml" xmlns:w16se="http://schemas.microsoft.com/office/word/2015/wordml/symex" xmlns:wpg="http://schemas.microsoft.com/office/word/2010/wordprocessingGroup" xmlns:wpi="http://schemas.microsoft.com/office/word/2010/wordprocessingInk" xmlns:wne="http://schemas.microsoft.com/office/word/2006/wordml" xmlns:wps="http://schemas.microsoft.com/office/word/2010/wordprocessingShape" mc:Ignorable="w14 w15 w16se w16cid w16 w16cex wp14">
   <w:p>
     <w:pPr>
       <w:pStyle w:val="Footer"/>
@@ -593,7 +626,7 @@
 </file>
 
 <file path=word/footnotes.xml><?xml version="1.0" encoding="utf-8"?>
-<w:footnotes xmlns:wpc="http://schemas.microsoft.com/office/word/2010/wordprocessingCanvas" xmlns:cx="http://schemas.microsoft.com/office/drawing/2014/chartex" xmlns:cx1="http://schemas.microsoft.com/office/drawing/2015/9/8/chartex" xmlns:cx2="http://schemas.microsoft.com/office/drawing/2015/10/21/chartex" xmlns:cx3="http://schemas.microsoft.com/office/drawing/2016/5/9/chartex" xmlns:cx4="http://schemas.microsoft.com/office/drawing/2016/5/10/chartex" xmlns:cx5="http://schemas.microsoft.com/office/drawing/2016/5/11/chartex" xmlns:cx6="http://schemas.microsoft.com/office/drawing/2016/5/12/chartex" xmlns:cx7="http://schemas.microsoft.com/office/drawing/2016/5/13/chartex" xmlns:cx8="http://schemas.microsoft.com/office/drawing/2016/5/14/chartex" xmlns:mc="http://schemas.openxmlformats.org/markup-compatibility/2006" xmlns:aink="http://schemas.microsoft.com/office/drawing/2016/ink" xmlns:am3d="http://schemas.microsoft.com/office/drawing/2017/model3d" xmlns:o="urn:schemas-microsoft-com:office:office" xmlns:r="http://schemas.openxmlformats.org/officeDocument/2006/relationships" xmlns:m="http://schemas.openxmlformats.org/officeDocument/2006/math" xmlns:v="urn:schemas-microsoft-com:vml" xmlns:wp14="http://schemas.microsoft.com/office/word/2010/wordprocessingDrawing" xmlns:wp="http://schemas.openxmlformats.org/drawingml/2006/wordprocessingDrawing" xmlns:w10="urn:schemas-microsoft-com:office:word" xmlns:w="http://schemas.openxmlformats.org/wordprocessingml/2006/main" xmlns:w14="http://schemas.microsoft.com/office/word/2010/wordml" xmlns:w15="http://schemas.microsoft.com/office/word/2012/wordml" xmlns:w16cid="http://schemas.microsoft.com/office/word/2016/wordml/cid" xmlns:w16se="http://schemas.microsoft.com/office/word/2015/wordml/symex" xmlns:wpg="http://schemas.microsoft.com/office/word/2010/wordprocessingGroup" xmlns:wpi="http://schemas.microsoft.com/office/word/2010/wordprocessingInk" xmlns:wne="http://schemas.microsoft.com/office/word/2006/wordml" xmlns:wps="http://schemas.microsoft.com/office/word/2010/wordprocessingShape" mc:Ignorable="w14 w15 w16se w16cid wp14">
+<w:footnotes xmlns:wpc="http://schemas.microsoft.com/office/word/2010/wordprocessingCanvas" xmlns:cx="http://schemas.microsoft.com/office/drawing/2014/chartex" xmlns:cx1="http://schemas.microsoft.com/office/drawing/2015/9/8/chartex" xmlns:cx2="http://schemas.microsoft.com/office/drawing/2015/10/21/chartex" xmlns:cx3="http://schemas.microsoft.com/office/drawing/2016/5/9/chartex" xmlns:cx4="http://schemas.microsoft.com/office/drawing/2016/5/10/chartex" xmlns:cx5="http://schemas.microsoft.com/office/drawing/2016/5/11/chartex" xmlns:cx6="http://schemas.microsoft.com/office/drawing/2016/5/12/chartex" xmlns:cx7="http://schemas.microsoft.com/office/drawing/2016/5/13/chartex" xmlns:cx8="http://schemas.microsoft.com/office/drawing/2016/5/14/chartex" xmlns:mc="http://schemas.openxmlformats.org/markup-compatibility/2006" xmlns:aink="http://schemas.microsoft.com/office/drawing/2016/ink" xmlns:am3d="http://schemas.microsoft.com/office/drawing/2017/model3d" xmlns:o="urn:schemas-microsoft-com:office:office" xmlns:r="http://schemas.openxmlformats.org/officeDocument/2006/relationships" xmlns:m="http://schemas.openxmlformats.org/officeDocument/2006/math" xmlns:v="urn:schemas-microsoft-com:vml" xmlns:wp14="http://schemas.microsoft.com/office/word/2010/wordprocessingDrawing" xmlns:wp="http://schemas.openxmlformats.org/drawingml/2006/wordprocessingDrawing" xmlns:w10="urn:schemas-microsoft-com:office:word" xmlns:w="http://schemas.openxmlformats.org/wordprocessingml/2006/main" xmlns:w14="http://schemas.microsoft.com/office/word/2010/wordml" xmlns:w15="http://schemas.microsoft.com/office/word/2012/wordml" xmlns:w16cex="http://schemas.microsoft.com/office/word/2018/wordml/cex" xmlns:w16cid="http://schemas.microsoft.com/office/word/2016/wordml/cid" xmlns:w16="http://schemas.microsoft.com/office/word/2018/wordml" xmlns:w16se="http://schemas.microsoft.com/office/word/2015/wordml/symex" xmlns:wpg="http://schemas.microsoft.com/office/word/2010/wordprocessingGroup" xmlns:wpi="http://schemas.microsoft.com/office/word/2010/wordprocessingInk" xmlns:wne="http://schemas.microsoft.com/office/word/2006/wordml" xmlns:wps="http://schemas.microsoft.com/office/word/2010/wordprocessingShape" mc:Ignorable="w14 w15 w16se w16cid w16 w16cex wp14">
   <w:footnote w:type="separator" w:id="-1">
     <w:p>
       <w:r>
@@ -612,7 +645,7 @@
 </file>
 
 <file path=word/header1.xml><?xml version="1.0" encoding="utf-8"?>
-<w:hdr xmlns:wpc="http://schemas.microsoft.com/office/word/2010/wordprocessingCanvas" xmlns:cx="http://schemas.microsoft.com/office/drawing/2014/chartex" xmlns:cx1="http://schemas.microsoft.com/office/drawing/2015/9/8/chartex" xmlns:cx2="http://schemas.microsoft.com/office/drawing/2015/10/21/chartex" xmlns:cx3="http://schemas.microsoft.com/office/drawing/2016/5/9/chartex" xmlns:cx4="http://schemas.microsoft.com/office/drawing/2016/5/10/chartex" xmlns:cx5="http://schemas.microsoft.com/office/drawing/2016/5/11/chartex" xmlns:cx6="http://schemas.microsoft.com/office/drawing/2016/5/12/chartex" xmlns:cx7="http://schemas.microsoft.com/office/drawing/2016/5/13/chartex" xmlns:cx8="http://schemas.microsoft.com/office/drawing/2016/5/14/chartex" xmlns:mc="http://schemas.openxmlformats.org/markup-compatibility/2006" xmlns:aink="http://schemas.microsoft.com/office/drawing/2016/ink" xmlns:am3d="http://schemas.microsoft.com/office/drawing/2017/model3d" xmlns:o="urn:schemas-microsoft-com:office:office" xmlns:r="http://schemas.openxmlformats.org/officeDocument/2006/relationships" xmlns:m="http://schemas.openxmlformats.org/officeDocument/2006/math" xmlns:v="urn:schemas-microsoft-com:vml" xmlns:wp14="http://schemas.microsoft.com/office/word/2010/wordprocessingDrawing" xmlns:wp="http://schemas.openxmlformats.org/drawingml/2006/wordprocessingDrawing" xmlns:w10="urn:schemas-microsoft-com:office:word" xmlns:w="http://schemas.openxmlformats.org/wordprocessingml/2006/main" xmlns:w14="http://schemas.microsoft.com/office/word/2010/wordml" xmlns:w15="http://schemas.microsoft.com/office/word/2012/wordml" xmlns:w16cid="http://schemas.microsoft.com/office/word/2016/wordml/cid" xmlns:w16se="http://schemas.microsoft.com/office/word/2015/wordml/symex" xmlns:wpg="http://schemas.microsoft.com/office/word/2010/wordprocessingGroup" xmlns:wpi="http://schemas.microsoft.com/office/word/2010/wordprocessingInk" xmlns:wne="http://schemas.microsoft.com/office/word/2006/wordml" xmlns:wps="http://schemas.microsoft.com/office/word/2010/wordprocessingShape" mc:Ignorable="w14 w15 w16se w16cid wp14">
+<w:hdr xmlns:wpc="http://schemas.microsoft.com/office/word/2010/wordprocessingCanvas" xmlns:cx="http://schemas.microsoft.com/office/drawing/2014/chartex" xmlns:cx1="http://schemas.microsoft.com/office/drawing/2015/9/8/chartex" xmlns:cx2="http://schemas.microsoft.com/office/drawing/2015/10/21/chartex" xmlns:cx3="http://schemas.microsoft.com/office/drawing/2016/5/9/chartex" xmlns:cx4="http://schemas.microsoft.com/office/drawing/2016/5/10/chartex" xmlns:cx5="http://schemas.microsoft.com/office/drawing/2016/5/11/chartex" xmlns:cx6="http://schemas.microsoft.com/office/drawing/2016/5/12/chartex" xmlns:cx7="http://schemas.microsoft.com/office/drawing/2016/5/13/chartex" xmlns:cx8="http://schemas.microsoft.com/office/drawing/2016/5/14/chartex" xmlns:mc="http://schemas.openxmlformats.org/markup-compatibility/2006" xmlns:aink="http://schemas.microsoft.com/office/drawing/2016/ink" xmlns:am3d="http://schemas.microsoft.com/office/drawing/2017/model3d" xmlns:o="urn:schemas-microsoft-com:office:office" xmlns:r="http://schemas.openxmlformats.org/officeDocument/2006/relationships" xmlns:m="http://schemas.openxmlformats.org/officeDocument/2006/math" xmlns:v="urn:schemas-microsoft-com:vml" xmlns:wp14="http://schemas.microsoft.com/office/word/2010/wordprocessingDrawing" xmlns:wp="http://schemas.openxmlformats.org/drawingml/2006/wordprocessingDrawing" xmlns:w10="urn:schemas-microsoft-com:office:word" xmlns:w="http://schemas.openxmlformats.org/wordprocessingml/2006/main" xmlns:w14="http://schemas.microsoft.com/office/word/2010/wordml" xmlns:w15="http://schemas.microsoft.com/office/word/2012/wordml" xmlns:w16cex="http://schemas.microsoft.com/office/word/2018/wordml/cex" xmlns:w16cid="http://schemas.microsoft.com/office/word/2016/wordml/cid" xmlns:w16="http://schemas.microsoft.com/office/word/2018/wordml" xmlns:w16se="http://schemas.microsoft.com/office/word/2015/wordml/symex" xmlns:wpg="http://schemas.microsoft.com/office/word/2010/wordprocessingGroup" xmlns:wpi="http://schemas.microsoft.com/office/word/2010/wordprocessingInk" xmlns:wne="http://schemas.microsoft.com/office/word/2006/wordml" xmlns:wps="http://schemas.microsoft.com/office/word/2010/wordprocessingShape" mc:Ignorable="w14 w15 w16se w16cid w16 w16cex wp14">
   <w:p>
     <w:pPr>
       <w:pStyle w:val="Header"/>
@@ -659,7 +692,7 @@
 </file>
 
 <file path=word/numbering.xml><?xml version="1.0" encoding="utf-8"?>
-<w:numbering xmlns:wpc="http://schemas.microsoft.com/office/word/2010/wordprocessingCanvas" xmlns:cx="http://schemas.microsoft.com/office/drawing/2014/chartex" xmlns:cx1="http://schemas.microsoft.com/office/drawing/2015/9/8/chartex" xmlns:cx2="http://schemas.microsoft.com/office/drawing/2015/10/21/chartex" xmlns:cx3="http://schemas.microsoft.com/office/drawing/2016/5/9/chartex" xmlns:cx4="http://schemas.microsoft.com/office/drawing/2016/5/10/chartex" xmlns:cx5="http://schemas.microsoft.com/office/drawing/2016/5/11/chartex" xmlns:cx6="http://schemas.microsoft.com/office/drawing/2016/5/12/chartex" xmlns:cx7="http://schemas.microsoft.com/office/drawing/2016/5/13/chartex" xmlns:cx8="http://schemas.microsoft.com/office/drawing/2016/5/14/chartex" xmlns:mc="http://schemas.openxmlformats.org/markup-compatibility/2006" xmlns:aink="http://schemas.microsoft.com/office/drawing/2016/ink" xmlns:am3d="http://schemas.microsoft.com/office/drawing/2017/model3d" xmlns:o="urn:schemas-microsoft-com:office:office" xmlns:r="http://schemas.openxmlformats.org/officeDocument/2006/relationships" xmlns:m="http://schemas.openxmlformats.org/officeDocument/2006/math" xmlns:v="urn:schemas-microsoft-com:vml" xmlns:wp14="http://schemas.microsoft.com/office/word/2010/wordprocessingDrawing" xmlns:wp="http://schemas.openxmlformats.org/drawingml/2006/wordprocessingDrawing" xmlns:w10="urn:schemas-microsoft-com:office:word" xmlns:w="http://schemas.openxmlformats.org/wordprocessingml/2006/main" xmlns:w14="http://schemas.microsoft.com/office/word/2010/wordml" xmlns:w15="http://schemas.microsoft.com/office/word/2012/wordml" xmlns:w16cid="http://schemas.microsoft.com/office/word/2016/wordml/cid" xmlns:w16se="http://schemas.microsoft.com/office/word/2015/wordml/symex" xmlns:wpg="http://schemas.microsoft.com/office/word/2010/wordprocessingGroup" xmlns:wpi="http://schemas.microsoft.com/office/word/2010/wordprocessingInk" xmlns:wne="http://schemas.microsoft.com/office/word/2006/wordml" xmlns:wps="http://schemas.microsoft.com/office/word/2010/wordprocessingShape" mc:Ignorable="w14 w15 w16se w16cid wp14">
+<w:numbering xmlns:wpc="http://schemas.microsoft.com/office/word/2010/wordprocessingCanvas" xmlns:cx="http://schemas.microsoft.com/office/drawing/2014/chartex" xmlns:cx1="http://schemas.microsoft.com/office/drawing/2015/9/8/chartex" xmlns:cx2="http://schemas.microsoft.com/office/drawing/2015/10/21/chartex" xmlns:cx3="http://schemas.microsoft.com/office/drawing/2016/5/9/chartex" xmlns:cx4="http://schemas.microsoft.com/office/drawing/2016/5/10/chartex" xmlns:cx5="http://schemas.microsoft.com/office/drawing/2016/5/11/chartex" xmlns:cx6="http://schemas.microsoft.com/office/drawing/2016/5/12/chartex" xmlns:cx7="http://schemas.microsoft.com/office/drawing/2016/5/13/chartex" xmlns:cx8="http://schemas.microsoft.com/office/drawing/2016/5/14/chartex" xmlns:mc="http://schemas.openxmlformats.org/markup-compatibility/2006" xmlns:aink="http://schemas.microsoft.com/office/drawing/2016/ink" xmlns:am3d="http://schemas.microsoft.com/office/drawing/2017/model3d" xmlns:o="urn:schemas-microsoft-com:office:office" xmlns:r="http://schemas.openxmlformats.org/officeDocument/2006/relationships" xmlns:m="http://schemas.openxmlformats.org/officeDocument/2006/math" xmlns:v="urn:schemas-microsoft-com:vml" xmlns:wp14="http://schemas.microsoft.com/office/word/2010/wordprocessingDrawing" xmlns:wp="http://schemas.openxmlformats.org/drawingml/2006/wordprocessingDrawing" xmlns:w10="urn:schemas-microsoft-com:office:word" xmlns:w="http://schemas.openxmlformats.org/wordprocessingml/2006/main" xmlns:w14="http://schemas.microsoft.com/office/word/2010/wordml" xmlns:w15="http://schemas.microsoft.com/office/word/2012/wordml" xmlns:w16cex="http://schemas.microsoft.com/office/word/2018/wordml/cex" xmlns:w16cid="http://schemas.microsoft.com/office/word/2016/wordml/cid" xmlns:w16="http://schemas.microsoft.com/office/word/2018/wordml" xmlns:w16se="http://schemas.microsoft.com/office/word/2015/wordml/symex" xmlns:wpg="http://schemas.microsoft.com/office/word/2010/wordprocessingGroup" xmlns:wpi="http://schemas.microsoft.com/office/word/2010/wordprocessingInk" xmlns:wne="http://schemas.microsoft.com/office/word/2006/wordml" xmlns:wps="http://schemas.microsoft.com/office/word/2010/wordprocessingShape" mc:Ignorable="w14 w15 w16se w16cid w16 w16cex wp14">
   <w:abstractNum w:abstractNumId="0" w15:restartNumberingAfterBreak="0">
     <w:nsid w:val="FFFFFF7C"/>
     <w:multiLevelType w:val="singleLevel"/>
@@ -1165,7 +1198,7 @@
 </file>
 
 <file path=word/styles.xml><?xml version="1.0" encoding="utf-8"?>
-<w:styles xmlns:mc="http://schemas.openxmlformats.org/markup-compatibility/2006" xmlns:r="http://schemas.openxmlformats.org/officeDocument/2006/relationships" xmlns:w="http://schemas.openxmlformats.org/wordprocessingml/2006/main" xmlns:w14="http://schemas.microsoft.com/office/word/2010/wordml" xmlns:w15="http://schemas.microsoft.com/office/word/2012/wordml" xmlns:w16cid="http://schemas.microsoft.com/office/word/2016/wordml/cid" xmlns:w16se="http://schemas.microsoft.com/office/word/2015/wordml/symex" mc:Ignorable="w14 w15 w16se w16cid">
+<w:styles xmlns:mc="http://schemas.openxmlformats.org/markup-compatibility/2006" xmlns:r="http://schemas.openxmlformats.org/officeDocument/2006/relationships" xmlns:w="http://schemas.openxmlformats.org/wordprocessingml/2006/main" xmlns:w14="http://schemas.microsoft.com/office/word/2010/wordml" xmlns:w15="http://schemas.microsoft.com/office/word/2012/wordml" xmlns:w16cex="http://schemas.microsoft.com/office/word/2018/wordml/cex" xmlns:w16cid="http://schemas.microsoft.com/office/word/2016/wordml/cid" xmlns:w16="http://schemas.microsoft.com/office/word/2018/wordml" xmlns:w16se="http://schemas.microsoft.com/office/word/2015/wordml/symex" mc:Ignorable="w14 w15 w16se w16cid w16 w16cex">
   <w:docDefaults>
     <w:rPrDefault>
       <w:rPr>

</xml_diff>